<commit_message>
Updated yarn error log
</commit_message>
<xml_diff>
--- a/sprint-3/yarn_error_log/Yarn_Errors.docx
+++ b/sprint-3/yarn_error_log/Yarn_Errors.docx
@@ -76,20 +76,86 @@
           <w:tcPr>
             <w:tcW w:w="4505" w:type="dxa"/>
           </w:tcPr>
-          <w:p/>
+          <w:p>
+            <w:r>
+              <w:t>error Command failed with exit code 127</w:t>
+            </w:r>
+          </w:p>
         </w:tc>
         <w:tc>
           <w:tcPr>
             <w:tcW w:w="4505" w:type="dxa"/>
           </w:tcPr>
-          <w:p/>
+          <w:p>
+            <w:pPr>
+              <w:pStyle w:val="ListParagraph"/>
+              <w:numPr>
+                <w:ilvl w:val="0"/>
+                <w:numId w:val="2"/>
+              </w:numPr>
+            </w:pPr>
+            <w:r>
+              <w:t>Go to front-end from the back-end folder</w:t>
+            </w:r>
+          </w:p>
+          <w:p>
+            <w:pPr>
+              <w:pStyle w:val="ListParagraph"/>
+              <w:numPr>
+                <w:ilvl w:val="0"/>
+                <w:numId w:val="2"/>
+              </w:numPr>
+            </w:pPr>
+            <w:r>
+              <w:t xml:space="preserve">Do </w:t>
+            </w:r>
+            <w:proofErr w:type="spellStart"/>
+            <w:r>
+              <w:t>npm</w:t>
+            </w:r>
+            <w:proofErr w:type="spellEnd"/>
+            <w:r>
+              <w:t xml:space="preserve"> install</w:t>
+            </w:r>
+          </w:p>
+          <w:p>
+            <w:pPr>
+              <w:pStyle w:val="ListParagraph"/>
+              <w:numPr>
+                <w:ilvl w:val="0"/>
+                <w:numId w:val="2"/>
+              </w:numPr>
+            </w:pPr>
+            <w:r>
+              <w:t xml:space="preserve">Go back to </w:t>
+            </w:r>
+            <w:proofErr w:type="gramStart"/>
+            <w:r>
+              <w:t>back-end</w:t>
+            </w:r>
+            <w:proofErr w:type="gramEnd"/>
+            <w:r>
+              <w:t xml:space="preserve"> </w:t>
+            </w:r>
+          </w:p>
+          <w:p>
+            <w:pPr>
+              <w:pStyle w:val="ListParagraph"/>
+              <w:numPr>
+                <w:ilvl w:val="0"/>
+                <w:numId w:val="2"/>
+              </w:numPr>
+            </w:pPr>
+            <w:r>
+              <w:t>Run yarn dev</w:t>
+            </w:r>
+            <w:bookmarkStart w:id="0" w:name="_GoBack"/>
+            <w:bookmarkEnd w:id="0"/>
+          </w:p>
         </w:tc>
       </w:tr>
     </w:tbl>
-    <w:p>
-      <w:bookmarkStart w:id="0" w:name="_GoBack"/>
-      <w:bookmarkEnd w:id="0"/>
-    </w:p>
+    <w:p/>
     <w:sectPr>
       <w:pgSz w:w="11900" w:h="16840"/>
       <w:pgMar w:top="1440" w:right="1440" w:bottom="1440" w:left="1440" w:header="708" w:footer="708" w:gutter="0"/>
@@ -103,6 +169,92 @@
 <file path=word/numbering.xml><?xml version="1.0" encoding="utf-8"?>
 <w:numbering xmlns:wpc="http://schemas.microsoft.com/office/word/2010/wordprocessingCanvas" xmlns:cx="http://schemas.microsoft.com/office/drawing/2014/chartex" xmlns:cx1="http://schemas.microsoft.com/office/drawing/2015/9/8/chartex" xmlns:cx2="http://schemas.microsoft.com/office/drawing/2015/10/21/chartex" xmlns:cx3="http://schemas.microsoft.com/office/drawing/2016/5/9/chartex" xmlns:cx4="http://schemas.microsoft.com/office/drawing/2016/5/10/chartex" xmlns:cx5="http://schemas.microsoft.com/office/drawing/2016/5/11/chartex" xmlns:cx6="http://schemas.microsoft.com/office/drawing/2016/5/12/chartex" xmlns:cx7="http://schemas.microsoft.com/office/drawing/2016/5/13/chartex" xmlns:cx8="http://schemas.microsoft.com/office/drawing/2016/5/14/chartex" xmlns:mc="http://schemas.openxmlformats.org/markup-compatibility/2006" xmlns:aink="http://schemas.microsoft.com/office/drawing/2016/ink" xmlns:am3d="http://schemas.microsoft.com/office/drawing/2017/model3d" xmlns:o="urn:schemas-microsoft-com:office:office" xmlns:r="http://schemas.openxmlformats.org/officeDocument/2006/relationships" xmlns:m="http://schemas.openxmlformats.org/officeDocument/2006/math" xmlns:v="urn:schemas-microsoft-com:vml" xmlns:wp14="http://schemas.microsoft.com/office/word/2010/wordprocessingDrawing" xmlns:wp="http://schemas.openxmlformats.org/drawingml/2006/wordprocessingDrawing" xmlns:w10="urn:schemas-microsoft-com:office:word" xmlns:w="http://schemas.openxmlformats.org/wordprocessingml/2006/main" xmlns:w14="http://schemas.microsoft.com/office/word/2010/wordml" xmlns:w15="http://schemas.microsoft.com/office/word/2012/wordml" xmlns:w16cid="http://schemas.microsoft.com/office/word/2016/wordml/cid" xmlns:w16se="http://schemas.microsoft.com/office/word/2015/wordml/symex" xmlns:wpg="http://schemas.microsoft.com/office/word/2010/wordprocessingGroup" xmlns:wpi="http://schemas.microsoft.com/office/word/2010/wordprocessingInk" xmlns:wne="http://schemas.microsoft.com/office/word/2006/wordml" xmlns:wps="http://schemas.microsoft.com/office/word/2010/wordprocessingShape" mc:Ignorable="w14 w15 w16se w16cid wp14">
   <w:abstractNum w:abstractNumId="0" w15:restartNumberingAfterBreak="0">
+    <w:nsid w:val="64611FF7"/>
+    <w:multiLevelType w:val="hybridMultilevel"/>
+    <w:tmpl w:val="ECB0E220"/>
+    <w:lvl w:ilvl="0" w:tplc="0809000F">
+      <w:start w:val="1"/>
+      <w:numFmt w:val="decimal"/>
+      <w:lvlText w:val="%1."/>
+      <w:lvlJc w:val="left"/>
+      <w:pPr>
+        <w:ind w:left="720" w:hanging="360"/>
+      </w:pPr>
+    </w:lvl>
+    <w:lvl w:ilvl="1" w:tplc="08090019" w:tentative="1">
+      <w:start w:val="1"/>
+      <w:numFmt w:val="lowerLetter"/>
+      <w:lvlText w:val="%2."/>
+      <w:lvlJc w:val="left"/>
+      <w:pPr>
+        <w:ind w:left="1440" w:hanging="360"/>
+      </w:pPr>
+    </w:lvl>
+    <w:lvl w:ilvl="2" w:tplc="0809001B" w:tentative="1">
+      <w:start w:val="1"/>
+      <w:numFmt w:val="lowerRoman"/>
+      <w:lvlText w:val="%3."/>
+      <w:lvlJc w:val="right"/>
+      <w:pPr>
+        <w:ind w:left="2160" w:hanging="180"/>
+      </w:pPr>
+    </w:lvl>
+    <w:lvl w:ilvl="3" w:tplc="0809000F" w:tentative="1">
+      <w:start w:val="1"/>
+      <w:numFmt w:val="decimal"/>
+      <w:lvlText w:val="%4."/>
+      <w:lvlJc w:val="left"/>
+      <w:pPr>
+        <w:ind w:left="2880" w:hanging="360"/>
+      </w:pPr>
+    </w:lvl>
+    <w:lvl w:ilvl="4" w:tplc="08090019" w:tentative="1">
+      <w:start w:val="1"/>
+      <w:numFmt w:val="lowerLetter"/>
+      <w:lvlText w:val="%5."/>
+      <w:lvlJc w:val="left"/>
+      <w:pPr>
+        <w:ind w:left="3600" w:hanging="360"/>
+      </w:pPr>
+    </w:lvl>
+    <w:lvl w:ilvl="5" w:tplc="0809001B" w:tentative="1">
+      <w:start w:val="1"/>
+      <w:numFmt w:val="lowerRoman"/>
+      <w:lvlText w:val="%6."/>
+      <w:lvlJc w:val="right"/>
+      <w:pPr>
+        <w:ind w:left="4320" w:hanging="180"/>
+      </w:pPr>
+    </w:lvl>
+    <w:lvl w:ilvl="6" w:tplc="0809000F" w:tentative="1">
+      <w:start w:val="1"/>
+      <w:numFmt w:val="decimal"/>
+      <w:lvlText w:val="%7."/>
+      <w:lvlJc w:val="left"/>
+      <w:pPr>
+        <w:ind w:left="5040" w:hanging="360"/>
+      </w:pPr>
+    </w:lvl>
+    <w:lvl w:ilvl="7" w:tplc="08090019" w:tentative="1">
+      <w:start w:val="1"/>
+      <w:numFmt w:val="lowerLetter"/>
+      <w:lvlText w:val="%8."/>
+      <w:lvlJc w:val="left"/>
+      <w:pPr>
+        <w:ind w:left="5760" w:hanging="360"/>
+      </w:pPr>
+    </w:lvl>
+    <w:lvl w:ilvl="8" w:tplc="0809001B" w:tentative="1">
+      <w:start w:val="1"/>
+      <w:numFmt w:val="lowerRoman"/>
+      <w:lvlText w:val="%9."/>
+      <w:lvlJc w:val="right"/>
+      <w:pPr>
+        <w:ind w:left="6480" w:hanging="180"/>
+      </w:pPr>
+    </w:lvl>
+  </w:abstractNum>
+  <w:abstractNum w:abstractNumId="1" w15:restartNumberingAfterBreak="0">
     <w:nsid w:val="6AD65F79"/>
     <w:multiLevelType w:val="hybridMultilevel"/>
     <w:tmpl w:val="05620422"/>
@@ -216,6 +368,9 @@
     </w:lvl>
   </w:abstractNum>
   <w:num w:numId="1">
+    <w:abstractNumId w:val="1"/>
+  </w:num>
+  <w:num w:numId="2">
     <w:abstractNumId w:val="0"/>
   </w:num>
 </w:numbering>

</xml_diff>